<commit_message>
Added Expand Branch, Collapse Branch features
If a collapse branch is selected, clicking the menu's expand button will expand. The tree will expand one level if it has not been opened before, if sub-branches were previously expanded before collapse then those sub-branches are expanded too.
Collapse collapses the entire branch.
</commit_message>
<xml_diff>
--- a/Requirements.docx
+++ b/Requirements.docx
@@ -1271,12 +1271,14 @@
         </w:numPr>
         <w:spacing w:after="0" w:line="240" w:lineRule="auto"/>
         <w:rPr>
-          <w:sz w:val="20"/>
-          <w:szCs w:val="20"/>
-        </w:rPr>
-      </w:pPr>
-      <w:r>
-        <w:rPr>
+          <w:b/>
+          <w:sz w:val="20"/>
+          <w:szCs w:val="20"/>
+        </w:rPr>
+      </w:pPr>
+      <w:r>
+        <w:rPr>
+          <w:b/>
           <w:sz w:val="20"/>
           <w:szCs w:val="20"/>
         </w:rPr>
@@ -1292,12 +1294,14 @@
         </w:numPr>
         <w:spacing w:after="0" w:line="240" w:lineRule="auto"/>
         <w:rPr>
-          <w:sz w:val="20"/>
-          <w:szCs w:val="20"/>
-        </w:rPr>
-      </w:pPr>
-      <w:r>
-        <w:rPr>
+          <w:b/>
+          <w:sz w:val="20"/>
+          <w:szCs w:val="20"/>
+        </w:rPr>
+      </w:pPr>
+      <w:r>
+        <w:rPr>
+          <w:b/>
           <w:sz w:val="20"/>
           <w:szCs w:val="20"/>
         </w:rPr>
@@ -1305,6 +1309,7 @@
       </w:r>
       <w:r>
         <w:rPr>
+          <w:b/>
           <w:sz w:val="20"/>
           <w:szCs w:val="20"/>
         </w:rPr>
@@ -1320,12 +1325,14 @@
         </w:numPr>
         <w:spacing w:after="0" w:line="240" w:lineRule="auto"/>
         <w:rPr>
-          <w:sz w:val="20"/>
-          <w:szCs w:val="20"/>
-        </w:rPr>
-      </w:pPr>
-      <w:r>
-        <w:rPr>
+          <w:b/>
+          <w:sz w:val="20"/>
+          <w:szCs w:val="20"/>
+        </w:rPr>
+      </w:pPr>
+      <w:r>
+        <w:rPr>
+          <w:b/>
           <w:sz w:val="20"/>
           <w:szCs w:val="20"/>
         </w:rPr>
@@ -1333,6 +1340,7 @@
       </w:r>
       <w:r>
         <w:rPr>
+          <w:b/>
           <w:sz w:val="20"/>
           <w:szCs w:val="20"/>
         </w:rPr>
@@ -1341,6 +1349,7 @@
       <w:proofErr w:type="spellStart"/>
       <w:r>
         <w:rPr>
+          <w:b/>
           <w:sz w:val="20"/>
           <w:szCs w:val="20"/>
         </w:rPr>
@@ -1349,6 +1358,7 @@
       <w:proofErr w:type="spellEnd"/>
       <w:r>
         <w:rPr>
+          <w:b/>
           <w:sz w:val="20"/>
           <w:szCs w:val="20"/>
         </w:rPr>
@@ -1357,6 +1367,7 @@
       <w:proofErr w:type="spellStart"/>
       <w:r>
         <w:rPr>
+          <w:b/>
           <w:sz w:val="20"/>
           <w:szCs w:val="20"/>
         </w:rPr>
@@ -1365,6 +1376,7 @@
       <w:proofErr w:type="spellEnd"/>
       <w:r>
         <w:rPr>
+          <w:b/>
           <w:sz w:val="20"/>
           <w:szCs w:val="20"/>
         </w:rPr>

</xml_diff>

<commit_message>
Updated DnD, misc. clean ups
DnD updates correct model, previously only updated most recent model.
Minor clean up, removed unnecessary variables
</commit_message>
<xml_diff>
--- a/Requirements.docx
+++ b/Requirements.docx
@@ -975,12 +975,14 @@
         </w:numPr>
         <w:spacing w:after="0" w:line="240" w:lineRule="auto"/>
         <w:rPr>
-          <w:sz w:val="20"/>
-          <w:szCs w:val="20"/>
-        </w:rPr>
-      </w:pPr>
-      <w:r>
-        <w:rPr>
+          <w:b/>
+          <w:sz w:val="20"/>
+          <w:szCs w:val="20"/>
+        </w:rPr>
+      </w:pPr>
+      <w:r>
+        <w:rPr>
+          <w:b/>
           <w:sz w:val="20"/>
           <w:szCs w:val="20"/>
         </w:rPr>
@@ -989,6 +991,7 @@
       <w:proofErr w:type="spellStart"/>
       <w:r>
         <w:rPr>
+          <w:b/>
           <w:sz w:val="20"/>
           <w:szCs w:val="20"/>
         </w:rPr>
@@ -997,6 +1000,7 @@
       <w:proofErr w:type="spellEnd"/>
       <w:r>
         <w:rPr>
+          <w:b/>
           <w:sz w:val="20"/>
           <w:szCs w:val="20"/>
         </w:rPr>
@@ -1012,12 +1016,14 @@
         </w:numPr>
         <w:spacing w:after="0" w:line="240" w:lineRule="auto"/>
         <w:rPr>
-          <w:sz w:val="20"/>
-          <w:szCs w:val="20"/>
-        </w:rPr>
-      </w:pPr>
-      <w:r>
-        <w:rPr>
+          <w:b/>
+          <w:sz w:val="20"/>
+          <w:szCs w:val="20"/>
+        </w:rPr>
+      </w:pPr>
+      <w:r>
+        <w:rPr>
+          <w:b/>
           <w:sz w:val="20"/>
           <w:szCs w:val="20"/>
         </w:rPr>
@@ -1033,12 +1039,14 @@
         </w:numPr>
         <w:spacing w:after="0" w:line="240" w:lineRule="auto"/>
         <w:rPr>
-          <w:sz w:val="20"/>
-          <w:szCs w:val="20"/>
-        </w:rPr>
-      </w:pPr>
-      <w:r>
-        <w:rPr>
+          <w:b/>
+          <w:sz w:val="20"/>
+          <w:szCs w:val="20"/>
+        </w:rPr>
+      </w:pPr>
+      <w:r>
+        <w:rPr>
+          <w:b/>
           <w:sz w:val="20"/>
           <w:szCs w:val="20"/>
         </w:rPr>
@@ -1047,6 +1055,7 @@
       <w:proofErr w:type="spellStart"/>
       <w:r>
         <w:rPr>
+          <w:b/>
           <w:sz w:val="20"/>
           <w:szCs w:val="20"/>
         </w:rPr>
@@ -1055,6 +1064,7 @@
       <w:proofErr w:type="spellEnd"/>
       <w:r>
         <w:rPr>
+          <w:b/>
           <w:sz w:val="20"/>
           <w:szCs w:val="20"/>
         </w:rPr>
@@ -1063,6 +1073,7 @@
       <w:proofErr w:type="spellStart"/>
       <w:r>
         <w:rPr>
+          <w:b/>
           <w:sz w:val="20"/>
           <w:szCs w:val="20"/>
         </w:rPr>
@@ -1071,6 +1082,7 @@
       <w:proofErr w:type="spellEnd"/>
       <w:r>
         <w:rPr>
+          <w:b/>
           <w:sz w:val="20"/>
           <w:szCs w:val="20"/>
         </w:rPr>
@@ -1086,12 +1098,14 @@
         </w:numPr>
         <w:spacing w:after="0" w:line="240" w:lineRule="auto"/>
         <w:rPr>
-          <w:sz w:val="20"/>
-          <w:szCs w:val="20"/>
-        </w:rPr>
-      </w:pPr>
-      <w:r>
-        <w:rPr>
+          <w:b/>
+          <w:sz w:val="20"/>
+          <w:szCs w:val="20"/>
+        </w:rPr>
+      </w:pPr>
+      <w:r>
+        <w:rPr>
+          <w:b/>
           <w:sz w:val="20"/>
           <w:szCs w:val="20"/>
         </w:rPr>
@@ -1100,6 +1114,7 @@
       <w:proofErr w:type="spellStart"/>
       <w:r>
         <w:rPr>
+          <w:b/>
           <w:sz w:val="20"/>
           <w:szCs w:val="20"/>
         </w:rPr>
@@ -1108,6 +1123,7 @@
       <w:proofErr w:type="spellEnd"/>
       <w:r>
         <w:rPr>
+          <w:b/>
           <w:sz w:val="20"/>
           <w:szCs w:val="20"/>
         </w:rPr>
@@ -1123,12 +1139,14 @@
         </w:numPr>
         <w:spacing w:after="0" w:line="240" w:lineRule="auto"/>
         <w:rPr>
-          <w:sz w:val="20"/>
-          <w:szCs w:val="20"/>
-        </w:rPr>
-      </w:pPr>
-      <w:r>
-        <w:rPr>
+          <w:b/>
+          <w:sz w:val="20"/>
+          <w:szCs w:val="20"/>
+        </w:rPr>
+      </w:pPr>
+      <w:r>
+        <w:rPr>
+          <w:b/>
           <w:sz w:val="20"/>
           <w:szCs w:val="20"/>
         </w:rPr>
@@ -1137,6 +1155,7 @@
       <w:proofErr w:type="spellStart"/>
       <w:r>
         <w:rPr>
+          <w:b/>
           <w:sz w:val="20"/>
           <w:szCs w:val="20"/>
         </w:rPr>
@@ -1145,6 +1164,7 @@
       <w:proofErr w:type="spellEnd"/>
       <w:r>
         <w:rPr>
+          <w:b/>
           <w:sz w:val="20"/>
           <w:szCs w:val="20"/>
         </w:rPr>

</xml_diff>

<commit_message>
Tied rename, copy, delete, run functionalities to tool bar menu buttons
</commit_message>
<xml_diff>
--- a/Requirements.docx
+++ b/Requirements.docx
@@ -594,12 +594,14 @@
         </w:numPr>
         <w:spacing w:after="0" w:line="240" w:lineRule="auto"/>
         <w:rPr>
-          <w:sz w:val="20"/>
-          <w:szCs w:val="20"/>
-        </w:rPr>
-      </w:pPr>
-      <w:r>
-        <w:rPr>
+          <w:b/>
+          <w:sz w:val="20"/>
+          <w:szCs w:val="20"/>
+        </w:rPr>
+      </w:pPr>
+      <w:r>
+        <w:rPr>
+          <w:b/>
           <w:sz w:val="20"/>
           <w:szCs w:val="20"/>
         </w:rPr>
@@ -615,12 +617,14 @@
         </w:numPr>
         <w:spacing w:after="0" w:line="240" w:lineRule="auto"/>
         <w:rPr>
-          <w:sz w:val="20"/>
-          <w:szCs w:val="20"/>
-        </w:rPr>
-      </w:pPr>
-      <w:r>
-        <w:rPr>
+          <w:b/>
+          <w:sz w:val="20"/>
+          <w:szCs w:val="20"/>
+        </w:rPr>
+      </w:pPr>
+      <w:r>
+        <w:rPr>
+          <w:b/>
           <w:sz w:val="20"/>
           <w:szCs w:val="20"/>
         </w:rPr>
@@ -636,12 +640,14 @@
         </w:numPr>
         <w:spacing w:after="0" w:line="240" w:lineRule="auto"/>
         <w:rPr>
-          <w:sz w:val="20"/>
-          <w:szCs w:val="20"/>
-        </w:rPr>
-      </w:pPr>
-      <w:r>
-        <w:rPr>
+          <w:b/>
+          <w:sz w:val="20"/>
+          <w:szCs w:val="20"/>
+        </w:rPr>
+      </w:pPr>
+      <w:r>
+        <w:rPr>
+          <w:b/>
           <w:sz w:val="20"/>
           <w:szCs w:val="20"/>
         </w:rPr>
@@ -649,6 +655,7 @@
       </w:r>
       <w:r>
         <w:rPr>
+          <w:b/>
           <w:sz w:val="20"/>
           <w:szCs w:val="20"/>
         </w:rPr>
@@ -664,12 +671,14 @@
         </w:numPr>
         <w:spacing w:after="0" w:line="240" w:lineRule="auto"/>
         <w:rPr>
-          <w:sz w:val="20"/>
-          <w:szCs w:val="20"/>
-        </w:rPr>
-      </w:pPr>
-      <w:r>
-        <w:rPr>
+          <w:b/>
+          <w:sz w:val="20"/>
+          <w:szCs w:val="20"/>
+        </w:rPr>
+      </w:pPr>
+      <w:r>
+        <w:rPr>
+          <w:b/>
           <w:sz w:val="20"/>
           <w:szCs w:val="20"/>
         </w:rPr>
@@ -677,6 +686,7 @@
       </w:r>
       <w:r>
         <w:rPr>
+          <w:b/>
           <w:sz w:val="20"/>
           <w:szCs w:val="20"/>
         </w:rPr>
@@ -692,12 +702,14 @@
         </w:numPr>
         <w:spacing w:after="0" w:line="240" w:lineRule="auto"/>
         <w:rPr>
-          <w:sz w:val="20"/>
-          <w:szCs w:val="20"/>
-        </w:rPr>
-      </w:pPr>
-      <w:r>
-        <w:rPr>
+          <w:b/>
+          <w:sz w:val="20"/>
+          <w:szCs w:val="20"/>
+        </w:rPr>
+      </w:pPr>
+      <w:r>
+        <w:rPr>
+          <w:b/>
           <w:sz w:val="20"/>
           <w:szCs w:val="20"/>
         </w:rPr>
@@ -705,6 +717,7 @@
       </w:r>
       <w:r>
         <w:rPr>
+          <w:b/>
           <w:sz w:val="20"/>
           <w:szCs w:val="20"/>
         </w:rPr>
@@ -720,12 +733,14 @@
         </w:numPr>
         <w:spacing w:after="0" w:line="240" w:lineRule="auto"/>
         <w:rPr>
-          <w:sz w:val="20"/>
-          <w:szCs w:val="20"/>
-        </w:rPr>
-      </w:pPr>
-      <w:r>
-        <w:rPr>
+          <w:b/>
+          <w:sz w:val="20"/>
+          <w:szCs w:val="20"/>
+        </w:rPr>
+      </w:pPr>
+      <w:r>
+        <w:rPr>
+          <w:b/>
           <w:sz w:val="20"/>
           <w:szCs w:val="20"/>
         </w:rPr>
@@ -741,12 +756,14 @@
         </w:numPr>
         <w:spacing w:after="0" w:line="240" w:lineRule="auto"/>
         <w:rPr>
-          <w:sz w:val="20"/>
-          <w:szCs w:val="20"/>
-        </w:rPr>
-      </w:pPr>
-      <w:r>
-        <w:rPr>
+          <w:b/>
+          <w:sz w:val="20"/>
+          <w:szCs w:val="20"/>
+        </w:rPr>
+      </w:pPr>
+      <w:r>
+        <w:rPr>
+          <w:b/>
           <w:sz w:val="20"/>
           <w:szCs w:val="20"/>
         </w:rPr>
@@ -762,12 +779,14 @@
         </w:numPr>
         <w:spacing w:after="0" w:line="240" w:lineRule="auto"/>
         <w:rPr>
-          <w:sz w:val="20"/>
-          <w:szCs w:val="20"/>
-        </w:rPr>
-      </w:pPr>
-      <w:r>
-        <w:rPr>
+          <w:b/>
+          <w:sz w:val="20"/>
+          <w:szCs w:val="20"/>
+        </w:rPr>
+      </w:pPr>
+      <w:r>
+        <w:rPr>
+          <w:b/>
           <w:sz w:val="20"/>
           <w:szCs w:val="20"/>
         </w:rPr>
@@ -783,12 +802,14 @@
         </w:numPr>
         <w:spacing w:after="0" w:line="240" w:lineRule="auto"/>
         <w:rPr>
-          <w:sz w:val="20"/>
-          <w:szCs w:val="20"/>
-        </w:rPr>
-      </w:pPr>
-      <w:r>
-        <w:rPr>
+          <w:b/>
+          <w:sz w:val="20"/>
+          <w:szCs w:val="20"/>
+        </w:rPr>
+      </w:pPr>
+      <w:r>
+        <w:rPr>
+          <w:b/>
           <w:sz w:val="20"/>
           <w:szCs w:val="20"/>
         </w:rPr>
@@ -796,17 +817,11 @@
       </w:r>
       <w:r>
         <w:rPr>
-          <w:sz w:val="20"/>
-          <w:szCs w:val="20"/>
-        </w:rPr>
-        <w:t xml:space="preserve"> </w:t>
-      </w:r>
-      <w:r>
-        <w:rPr>
-          <w:sz w:val="20"/>
-          <w:szCs w:val="20"/>
-        </w:rPr>
-        <w:t>For copying and renaming, dialog requires the user to provide a complete file path and file name for the “To:” textbox. The result is that the “From:” file is renamed to the current directory or copied as it is named to the new directory name provided by the user</w:t>
+          <w:b/>
+          <w:sz w:val="20"/>
+          <w:szCs w:val="20"/>
+        </w:rPr>
+        <w:t xml:space="preserve"> For copying and renaming, dialog requires the user to provide a complete file path and file name for the “To:” textbox. The result is that the “From:” file is renamed to the current directory or copied as it is named to the new directory name provided by the user</w:t>
       </w:r>
     </w:p>
     <w:p>
@@ -818,12 +833,14 @@
         </w:numPr>
         <w:spacing w:after="0" w:line="240" w:lineRule="auto"/>
         <w:rPr>
-          <w:sz w:val="20"/>
-          <w:szCs w:val="20"/>
-        </w:rPr>
-      </w:pPr>
-      <w:r>
-        <w:rPr>
+          <w:b/>
+          <w:sz w:val="20"/>
+          <w:szCs w:val="20"/>
+        </w:rPr>
+      </w:pPr>
+      <w:r>
+        <w:rPr>
+          <w:b/>
           <w:sz w:val="20"/>
           <w:szCs w:val="20"/>
         </w:rPr>
@@ -832,6 +849,7 @@
       <w:proofErr w:type="spellStart"/>
       <w:r>
         <w:rPr>
+          <w:b/>
           <w:sz w:val="20"/>
           <w:szCs w:val="20"/>
         </w:rPr>
@@ -840,6 +858,7 @@
       <w:proofErr w:type="spellEnd"/>
       <w:r>
         <w:rPr>
+          <w:b/>
           <w:sz w:val="20"/>
           <w:szCs w:val="20"/>
         </w:rPr>
@@ -847,6 +866,7 @@
       </w:r>
       <w:r>
         <w:rPr>
+          <w:b/>
           <w:sz w:val="20"/>
           <w:szCs w:val="20"/>
         </w:rPr>
@@ -862,12 +882,14 @@
         </w:numPr>
         <w:spacing w:after="0" w:line="240" w:lineRule="auto"/>
         <w:rPr>
-          <w:sz w:val="20"/>
-          <w:szCs w:val="20"/>
-        </w:rPr>
-      </w:pPr>
-      <w:r>
-        <w:rPr>
+          <w:b/>
+          <w:sz w:val="20"/>
+          <w:szCs w:val="20"/>
+        </w:rPr>
+      </w:pPr>
+      <w:r>
+        <w:rPr>
+          <w:b/>
           <w:sz w:val="20"/>
           <w:szCs w:val="20"/>
         </w:rPr>
@@ -883,12 +905,14 @@
         </w:numPr>
         <w:spacing w:after="0" w:line="240" w:lineRule="auto"/>
         <w:rPr>
-          <w:sz w:val="20"/>
-          <w:szCs w:val="20"/>
-        </w:rPr>
-      </w:pPr>
-      <w:r>
-        <w:rPr>
+          <w:b/>
+          <w:sz w:val="20"/>
+          <w:szCs w:val="20"/>
+        </w:rPr>
+      </w:pPr>
+      <w:r>
+        <w:rPr>
+          <w:b/>
           <w:sz w:val="20"/>
           <w:szCs w:val="20"/>
         </w:rPr>
@@ -904,12 +928,14 @@
         </w:numPr>
         <w:spacing w:after="0" w:line="240" w:lineRule="auto"/>
         <w:rPr>
-          <w:sz w:val="20"/>
-          <w:szCs w:val="20"/>
-        </w:rPr>
-      </w:pPr>
-      <w:r>
-        <w:rPr>
+          <w:b/>
+          <w:sz w:val="20"/>
+          <w:szCs w:val="20"/>
+        </w:rPr>
+      </w:pPr>
+      <w:r>
+        <w:rPr>
+          <w:b/>
           <w:sz w:val="20"/>
           <w:szCs w:val="20"/>
         </w:rPr>
@@ -925,12 +951,14 @@
         </w:numPr>
         <w:spacing w:after="0" w:line="240" w:lineRule="auto"/>
         <w:rPr>
-          <w:sz w:val="20"/>
-          <w:szCs w:val="20"/>
-        </w:rPr>
-      </w:pPr>
-      <w:r>
-        <w:rPr>
+          <w:b/>
+          <w:sz w:val="20"/>
+          <w:szCs w:val="20"/>
+        </w:rPr>
+      </w:pPr>
+      <w:r>
+        <w:rPr>
+          <w:b/>
           <w:sz w:val="20"/>
           <w:szCs w:val="20"/>
         </w:rPr>
@@ -947,12 +975,14 @@
         </w:numPr>
         <w:spacing w:after="0" w:line="240" w:lineRule="auto"/>
         <w:rPr>
-          <w:sz w:val="20"/>
-          <w:szCs w:val="20"/>
-        </w:rPr>
-      </w:pPr>
-      <w:r>
-        <w:rPr>
+          <w:b/>
+          <w:sz w:val="20"/>
+          <w:szCs w:val="20"/>
+        </w:rPr>
+      </w:pPr>
+      <w:r>
+        <w:rPr>
+          <w:b/>
           <w:sz w:val="20"/>
           <w:szCs w:val="20"/>
         </w:rPr>
@@ -960,6 +990,7 @@
       </w:r>
       <w:r>
         <w:rPr>
+          <w:b/>
           <w:sz w:val="20"/>
           <w:szCs w:val="20"/>
         </w:rPr>
@@ -1180,12 +1211,14 @@
         </w:numPr>
         <w:spacing w:after="0" w:line="240" w:lineRule="auto"/>
         <w:rPr>
-          <w:sz w:val="20"/>
-          <w:szCs w:val="20"/>
-        </w:rPr>
-      </w:pPr>
-      <w:r>
-        <w:rPr>
+          <w:b/>
+          <w:sz w:val="20"/>
+          <w:szCs w:val="20"/>
+        </w:rPr>
+      </w:pPr>
+      <w:r>
+        <w:rPr>
+          <w:b/>
           <w:sz w:val="20"/>
           <w:szCs w:val="20"/>
         </w:rPr>
@@ -1247,12 +1280,14 @@
         </w:numPr>
         <w:spacing w:after="0" w:line="240" w:lineRule="auto"/>
         <w:rPr>
-          <w:sz w:val="20"/>
-          <w:szCs w:val="20"/>
-        </w:rPr>
-      </w:pPr>
-      <w:r>
-        <w:rPr>
+          <w:b/>
+          <w:sz w:val="20"/>
+          <w:szCs w:val="20"/>
+        </w:rPr>
+      </w:pPr>
+      <w:r>
+        <w:rPr>
+          <w:b/>
           <w:sz w:val="20"/>
           <w:szCs w:val="20"/>
         </w:rPr>

</xml_diff>